<commit_message>
Looking good: all 3 versions of the report work; updated warning msg on Time Step tab
</commit_message>
<xml_diff>
--- a/word_styles.docx
+++ b/word_styles.docx
@@ -7,7 +7,9 @@
         <w:pStyle w:val="Heading1"/>
       </w:pPr>
       <w:bookmarkStart w:id="0" w:name="hivbackcalc-analysis-report"/>
+      <w:bookmarkStart w:id="1" w:name="_GoBack"/>
       <w:bookmarkEnd w:id="0"/>
+      <w:bookmarkEnd w:id="1"/>
       <w:r>
         <w:t>HIVBackCalc: Analysis Report</w:t>
       </w:r>
@@ -27,8 +29,8 @@
       <w:pPr>
         <w:pStyle w:val="Heading2"/>
       </w:pPr>
-      <w:bookmarkStart w:id="1" w:name="raw-data"/>
-      <w:bookmarkEnd w:id="1"/>
+      <w:bookmarkStart w:id="2" w:name="raw-data"/>
+      <w:bookmarkEnd w:id="2"/>
       <w:r>
         <w:t>Raw Data</w:t>
       </w:r>
@@ -37,8 +39,8 @@
       <w:pPr>
         <w:pStyle w:val="Heading3"/>
       </w:pPr>
-      <w:bookmarkStart w:id="2" w:name="data-preview"/>
-      <w:bookmarkEnd w:id="2"/>
+      <w:bookmarkStart w:id="3" w:name="data-preview"/>
+      <w:bookmarkEnd w:id="3"/>
       <w:r>
         <w:t>Data preview</w:t>
       </w:r>
@@ -217,7 +219,6 @@
             <w:pPr>
               <w:pStyle w:val="Compact"/>
             </w:pPr>
-            <w:bookmarkStart w:id="3" w:name="_GoBack"/>
             <w:r>
               <w:t>KC-</w:t>
             </w:r>
@@ -225,7 +226,6 @@
             <w:r>
               <w:t>sim</w:t>
             </w:r>
-            <w:bookmarkEnd w:id="3"/>
             <w:proofErr w:type="spellEnd"/>
           </w:p>
         </w:tc>
@@ -2479,11 +2479,109 @@
       <w:lvlJc w:val="left"/>
     </w:lvl>
   </w:abstractNum>
+  <w:abstractNum w:abstractNumId="2">
+    <w:nsid w:val="0E4A5965"/>
+    <w:multiLevelType w:val="multilevel"/>
+    <w:tmpl w:val="04090025"/>
+    <w:lvl w:ilvl="0">
+      <w:start w:val="1"/>
+      <w:numFmt w:val="decimal"/>
+      <w:pStyle w:val="Heading1"/>
+      <w:lvlText w:val="%1"/>
+      <w:lvlJc w:val="left"/>
+      <w:pPr>
+        <w:ind w:left="432" w:hanging="432"/>
+      </w:pPr>
+    </w:lvl>
+    <w:lvl w:ilvl="1">
+      <w:start w:val="1"/>
+      <w:numFmt w:val="decimal"/>
+      <w:pStyle w:val="Heading2"/>
+      <w:lvlText w:val="%1.%2"/>
+      <w:lvlJc w:val="left"/>
+      <w:pPr>
+        <w:ind w:left="576" w:hanging="576"/>
+      </w:pPr>
+    </w:lvl>
+    <w:lvl w:ilvl="2">
+      <w:start w:val="1"/>
+      <w:numFmt w:val="decimal"/>
+      <w:pStyle w:val="Heading3"/>
+      <w:lvlText w:val="%1.%2.%3"/>
+      <w:lvlJc w:val="left"/>
+      <w:pPr>
+        <w:ind w:left="720" w:hanging="720"/>
+      </w:pPr>
+    </w:lvl>
+    <w:lvl w:ilvl="3">
+      <w:start w:val="1"/>
+      <w:numFmt w:val="decimal"/>
+      <w:pStyle w:val="Heading4"/>
+      <w:lvlText w:val="%1.%2.%3.%4"/>
+      <w:lvlJc w:val="left"/>
+      <w:pPr>
+        <w:ind w:left="864" w:hanging="864"/>
+      </w:pPr>
+    </w:lvl>
+    <w:lvl w:ilvl="4">
+      <w:start w:val="1"/>
+      <w:numFmt w:val="decimal"/>
+      <w:pStyle w:val="Heading5"/>
+      <w:lvlText w:val="%1.%2.%3.%4.%5"/>
+      <w:lvlJc w:val="left"/>
+      <w:pPr>
+        <w:ind w:left="1008" w:hanging="1008"/>
+      </w:pPr>
+    </w:lvl>
+    <w:lvl w:ilvl="5">
+      <w:start w:val="1"/>
+      <w:numFmt w:val="decimal"/>
+      <w:pStyle w:val="Heading6"/>
+      <w:lvlText w:val="%1.%2.%3.%4.%5.%6"/>
+      <w:lvlJc w:val="left"/>
+      <w:pPr>
+        <w:ind w:left="1152" w:hanging="1152"/>
+      </w:pPr>
+    </w:lvl>
+    <w:lvl w:ilvl="6">
+      <w:start w:val="1"/>
+      <w:numFmt w:val="decimal"/>
+      <w:pStyle w:val="Heading7"/>
+      <w:lvlText w:val="%1.%2.%3.%4.%5.%6.%7"/>
+      <w:lvlJc w:val="left"/>
+      <w:pPr>
+        <w:ind w:left="1296" w:hanging="1296"/>
+      </w:pPr>
+    </w:lvl>
+    <w:lvl w:ilvl="7">
+      <w:start w:val="1"/>
+      <w:numFmt w:val="decimal"/>
+      <w:pStyle w:val="Heading8"/>
+      <w:lvlText w:val="%1.%2.%3.%4.%5.%6.%7.%8"/>
+      <w:lvlJc w:val="left"/>
+      <w:pPr>
+        <w:ind w:left="1440" w:hanging="1440"/>
+      </w:pPr>
+    </w:lvl>
+    <w:lvl w:ilvl="8">
+      <w:start w:val="1"/>
+      <w:numFmt w:val="decimal"/>
+      <w:pStyle w:val="Heading9"/>
+      <w:lvlText w:val="%1.%2.%3.%4.%5.%6.%7.%8.%9"/>
+      <w:lvlJc w:val="left"/>
+      <w:pPr>
+        <w:ind w:left="1584" w:hanging="1584"/>
+      </w:pPr>
+    </w:lvl>
+  </w:abstractNum>
   <w:num w:numId="1">
     <w:abstractNumId w:val="0"/>
   </w:num>
   <w:num w:numId="2">
     <w:abstractNumId w:val="1"/>
+  </w:num>
+  <w:num w:numId="3">
+    <w:abstractNumId w:val="2"/>
   </w:num>
 </w:numbering>
 </file>
@@ -2519,6 +2617,9 @@
     <w:pPr>
       <w:keepNext/>
       <w:keepLines/>
+      <w:numPr>
+        <w:numId w:val="3"/>
+      </w:numPr>
       <w:spacing w:before="480" w:after="0"/>
       <w:outlineLvl w:val="0"/>
     </w:pPr>
@@ -2541,6 +2642,10 @@
     <w:pPr>
       <w:keepNext/>
       <w:keepLines/>
+      <w:numPr>
+        <w:ilvl w:val="1"/>
+        <w:numId w:val="3"/>
+      </w:numPr>
       <w:spacing w:before="200" w:after="0"/>
       <w:outlineLvl w:val="1"/>
     </w:pPr>
@@ -2563,6 +2668,10 @@
     <w:pPr>
       <w:keepNext/>
       <w:keepLines/>
+      <w:numPr>
+        <w:ilvl w:val="2"/>
+        <w:numId w:val="3"/>
+      </w:numPr>
       <w:spacing w:before="200" w:after="0"/>
       <w:outlineLvl w:val="2"/>
     </w:pPr>
@@ -2585,6 +2694,10 @@
     <w:pPr>
       <w:keepNext/>
       <w:keepLines/>
+      <w:numPr>
+        <w:ilvl w:val="3"/>
+        <w:numId w:val="3"/>
+      </w:numPr>
       <w:spacing w:before="200" w:after="0"/>
       <w:outlineLvl w:val="3"/>
     </w:pPr>
@@ -2605,6 +2718,10 @@
     <w:pPr>
       <w:keepNext/>
       <w:keepLines/>
+      <w:numPr>
+        <w:ilvl w:val="4"/>
+        <w:numId w:val="3"/>
+      </w:numPr>
       <w:spacing w:before="200" w:after="0"/>
       <w:outlineLvl w:val="4"/>
     </w:pPr>
@@ -2625,12 +2742,87 @@
     <w:pPr>
       <w:keepNext/>
       <w:keepLines/>
+      <w:numPr>
+        <w:ilvl w:val="5"/>
+        <w:numId w:val="3"/>
+      </w:numPr>
       <w:spacing w:before="200" w:after="0"/>
       <w:outlineLvl w:val="5"/>
     </w:pPr>
     <w:rPr>
       <w:rFonts w:asciiTheme="majorHAnsi" w:eastAsiaTheme="majorEastAsia" w:hAnsiTheme="majorHAnsi" w:cstheme="majorBidi"/>
       <w:color w:val="4F81BD" w:themeColor="accent1"/>
+    </w:rPr>
+  </w:style>
+  <w:style w:type="paragraph" w:styleId="Heading7">
+    <w:name w:val="heading 7"/>
+    <w:basedOn w:val="Normal"/>
+    <w:next w:val="Normal"/>
+    <w:link w:val="Heading7Char"/>
+    <w:rsid w:val="00D0607C"/>
+    <w:pPr>
+      <w:keepNext/>
+      <w:keepLines/>
+      <w:numPr>
+        <w:ilvl w:val="6"/>
+        <w:numId w:val="3"/>
+      </w:numPr>
+      <w:spacing w:before="200" w:after="0"/>
+      <w:outlineLvl w:val="6"/>
+    </w:pPr>
+    <w:rPr>
+      <w:rFonts w:asciiTheme="majorHAnsi" w:eastAsiaTheme="majorEastAsia" w:hAnsiTheme="majorHAnsi" w:cstheme="majorBidi"/>
+      <w:i/>
+      <w:iCs/>
+      <w:color w:val="404040" w:themeColor="text1" w:themeTint="BF"/>
+    </w:rPr>
+  </w:style>
+  <w:style w:type="paragraph" w:styleId="Heading8">
+    <w:name w:val="heading 8"/>
+    <w:basedOn w:val="Normal"/>
+    <w:next w:val="Normal"/>
+    <w:link w:val="Heading8Char"/>
+    <w:rsid w:val="00D0607C"/>
+    <w:pPr>
+      <w:keepNext/>
+      <w:keepLines/>
+      <w:numPr>
+        <w:ilvl w:val="7"/>
+        <w:numId w:val="3"/>
+      </w:numPr>
+      <w:spacing w:before="200" w:after="0"/>
+      <w:outlineLvl w:val="7"/>
+    </w:pPr>
+    <w:rPr>
+      <w:rFonts w:asciiTheme="majorHAnsi" w:eastAsiaTheme="majorEastAsia" w:hAnsiTheme="majorHAnsi" w:cstheme="majorBidi"/>
+      <w:color w:val="404040" w:themeColor="text1" w:themeTint="BF"/>
+      <w:sz w:val="20"/>
+      <w:szCs w:val="20"/>
+    </w:rPr>
+  </w:style>
+  <w:style w:type="paragraph" w:styleId="Heading9">
+    <w:name w:val="heading 9"/>
+    <w:basedOn w:val="Normal"/>
+    <w:next w:val="Normal"/>
+    <w:link w:val="Heading9Char"/>
+    <w:rsid w:val="00D0607C"/>
+    <w:pPr>
+      <w:keepNext/>
+      <w:keepLines/>
+      <w:numPr>
+        <w:ilvl w:val="8"/>
+        <w:numId w:val="3"/>
+      </w:numPr>
+      <w:spacing w:before="200" w:after="0"/>
+      <w:outlineLvl w:val="8"/>
+    </w:pPr>
+    <w:rPr>
+      <w:rFonts w:asciiTheme="majorHAnsi" w:eastAsiaTheme="majorEastAsia" w:hAnsiTheme="majorHAnsi" w:cstheme="majorBidi"/>
+      <w:i/>
+      <w:iCs/>
+      <w:color w:val="404040" w:themeColor="text1" w:themeTint="BF"/>
+      <w:sz w:val="20"/>
+      <w:szCs w:val="20"/>
     </w:rPr>
   </w:style>
   <w:style w:type="character" w:default="1" w:styleId="DefaultParagraphFont">
@@ -3237,6 +3429,44 @@
     <w:basedOn w:val="DefaultParagraphFont"/>
     <w:link w:val="BodyText"/>
     <w:rsid w:val="00643A7F"/>
+  </w:style>
+  <w:style w:type="character" w:customStyle="1" w:styleId="Heading7Char">
+    <w:name w:val="Heading 7 Char"/>
+    <w:basedOn w:val="DefaultParagraphFont"/>
+    <w:link w:val="Heading7"/>
+    <w:rsid w:val="00D0607C"/>
+    <w:rPr>
+      <w:rFonts w:asciiTheme="majorHAnsi" w:eastAsiaTheme="majorEastAsia" w:hAnsiTheme="majorHAnsi" w:cstheme="majorBidi"/>
+      <w:i/>
+      <w:iCs/>
+      <w:color w:val="404040" w:themeColor="text1" w:themeTint="BF"/>
+    </w:rPr>
+  </w:style>
+  <w:style w:type="character" w:customStyle="1" w:styleId="Heading8Char">
+    <w:name w:val="Heading 8 Char"/>
+    <w:basedOn w:val="DefaultParagraphFont"/>
+    <w:link w:val="Heading8"/>
+    <w:rsid w:val="00D0607C"/>
+    <w:rPr>
+      <w:rFonts w:asciiTheme="majorHAnsi" w:eastAsiaTheme="majorEastAsia" w:hAnsiTheme="majorHAnsi" w:cstheme="majorBidi"/>
+      <w:color w:val="404040" w:themeColor="text1" w:themeTint="BF"/>
+      <w:sz w:val="20"/>
+      <w:szCs w:val="20"/>
+    </w:rPr>
+  </w:style>
+  <w:style w:type="character" w:customStyle="1" w:styleId="Heading9Char">
+    <w:name w:val="Heading 9 Char"/>
+    <w:basedOn w:val="DefaultParagraphFont"/>
+    <w:link w:val="Heading9"/>
+    <w:rsid w:val="00D0607C"/>
+    <w:rPr>
+      <w:rFonts w:asciiTheme="majorHAnsi" w:eastAsiaTheme="majorEastAsia" w:hAnsiTheme="majorHAnsi" w:cstheme="majorBidi"/>
+      <w:i/>
+      <w:iCs/>
+      <w:color w:val="404040" w:themeColor="text1" w:themeTint="BF"/>
+      <w:sz w:val="20"/>
+      <w:szCs w:val="20"/>
+    </w:rPr>
   </w:style>
 </w:styles>
 </file>
@@ -3272,6 +3502,9 @@
     <w:pPr>
       <w:keepNext/>
       <w:keepLines/>
+      <w:numPr>
+        <w:numId w:val="3"/>
+      </w:numPr>
       <w:spacing w:before="480" w:after="0"/>
       <w:outlineLvl w:val="0"/>
     </w:pPr>
@@ -3294,6 +3527,10 @@
     <w:pPr>
       <w:keepNext/>
       <w:keepLines/>
+      <w:numPr>
+        <w:ilvl w:val="1"/>
+        <w:numId w:val="3"/>
+      </w:numPr>
       <w:spacing w:before="200" w:after="0"/>
       <w:outlineLvl w:val="1"/>
     </w:pPr>
@@ -3316,6 +3553,10 @@
     <w:pPr>
       <w:keepNext/>
       <w:keepLines/>
+      <w:numPr>
+        <w:ilvl w:val="2"/>
+        <w:numId w:val="3"/>
+      </w:numPr>
       <w:spacing w:before="200" w:after="0"/>
       <w:outlineLvl w:val="2"/>
     </w:pPr>
@@ -3338,6 +3579,10 @@
     <w:pPr>
       <w:keepNext/>
       <w:keepLines/>
+      <w:numPr>
+        <w:ilvl w:val="3"/>
+        <w:numId w:val="3"/>
+      </w:numPr>
       <w:spacing w:before="200" w:after="0"/>
       <w:outlineLvl w:val="3"/>
     </w:pPr>
@@ -3358,6 +3603,10 @@
     <w:pPr>
       <w:keepNext/>
       <w:keepLines/>
+      <w:numPr>
+        <w:ilvl w:val="4"/>
+        <w:numId w:val="3"/>
+      </w:numPr>
       <w:spacing w:before="200" w:after="0"/>
       <w:outlineLvl w:val="4"/>
     </w:pPr>
@@ -3378,12 +3627,87 @@
     <w:pPr>
       <w:keepNext/>
       <w:keepLines/>
+      <w:numPr>
+        <w:ilvl w:val="5"/>
+        <w:numId w:val="3"/>
+      </w:numPr>
       <w:spacing w:before="200" w:after="0"/>
       <w:outlineLvl w:val="5"/>
     </w:pPr>
     <w:rPr>
       <w:rFonts w:asciiTheme="majorHAnsi" w:eastAsiaTheme="majorEastAsia" w:hAnsiTheme="majorHAnsi" w:cstheme="majorBidi"/>
       <w:color w:val="4F81BD" w:themeColor="accent1"/>
+    </w:rPr>
+  </w:style>
+  <w:style w:type="paragraph" w:styleId="Heading7">
+    <w:name w:val="heading 7"/>
+    <w:basedOn w:val="Normal"/>
+    <w:next w:val="Normal"/>
+    <w:link w:val="Heading7Char"/>
+    <w:rsid w:val="00D0607C"/>
+    <w:pPr>
+      <w:keepNext/>
+      <w:keepLines/>
+      <w:numPr>
+        <w:ilvl w:val="6"/>
+        <w:numId w:val="3"/>
+      </w:numPr>
+      <w:spacing w:before="200" w:after="0"/>
+      <w:outlineLvl w:val="6"/>
+    </w:pPr>
+    <w:rPr>
+      <w:rFonts w:asciiTheme="majorHAnsi" w:eastAsiaTheme="majorEastAsia" w:hAnsiTheme="majorHAnsi" w:cstheme="majorBidi"/>
+      <w:i/>
+      <w:iCs/>
+      <w:color w:val="404040" w:themeColor="text1" w:themeTint="BF"/>
+    </w:rPr>
+  </w:style>
+  <w:style w:type="paragraph" w:styleId="Heading8">
+    <w:name w:val="heading 8"/>
+    <w:basedOn w:val="Normal"/>
+    <w:next w:val="Normal"/>
+    <w:link w:val="Heading8Char"/>
+    <w:rsid w:val="00D0607C"/>
+    <w:pPr>
+      <w:keepNext/>
+      <w:keepLines/>
+      <w:numPr>
+        <w:ilvl w:val="7"/>
+        <w:numId w:val="3"/>
+      </w:numPr>
+      <w:spacing w:before="200" w:after="0"/>
+      <w:outlineLvl w:val="7"/>
+    </w:pPr>
+    <w:rPr>
+      <w:rFonts w:asciiTheme="majorHAnsi" w:eastAsiaTheme="majorEastAsia" w:hAnsiTheme="majorHAnsi" w:cstheme="majorBidi"/>
+      <w:color w:val="404040" w:themeColor="text1" w:themeTint="BF"/>
+      <w:sz w:val="20"/>
+      <w:szCs w:val="20"/>
+    </w:rPr>
+  </w:style>
+  <w:style w:type="paragraph" w:styleId="Heading9">
+    <w:name w:val="heading 9"/>
+    <w:basedOn w:val="Normal"/>
+    <w:next w:val="Normal"/>
+    <w:link w:val="Heading9Char"/>
+    <w:rsid w:val="00D0607C"/>
+    <w:pPr>
+      <w:keepNext/>
+      <w:keepLines/>
+      <w:numPr>
+        <w:ilvl w:val="8"/>
+        <w:numId w:val="3"/>
+      </w:numPr>
+      <w:spacing w:before="200" w:after="0"/>
+      <w:outlineLvl w:val="8"/>
+    </w:pPr>
+    <w:rPr>
+      <w:rFonts w:asciiTheme="majorHAnsi" w:eastAsiaTheme="majorEastAsia" w:hAnsiTheme="majorHAnsi" w:cstheme="majorBidi"/>
+      <w:i/>
+      <w:iCs/>
+      <w:color w:val="404040" w:themeColor="text1" w:themeTint="BF"/>
+      <w:sz w:val="20"/>
+      <w:szCs w:val="20"/>
     </w:rPr>
   </w:style>
   <w:style w:type="character" w:default="1" w:styleId="DefaultParagraphFont">
@@ -3990,6 +4314,44 @@
     <w:basedOn w:val="DefaultParagraphFont"/>
     <w:link w:val="BodyText"/>
     <w:rsid w:val="00643A7F"/>
+  </w:style>
+  <w:style w:type="character" w:customStyle="1" w:styleId="Heading7Char">
+    <w:name w:val="Heading 7 Char"/>
+    <w:basedOn w:val="DefaultParagraphFont"/>
+    <w:link w:val="Heading7"/>
+    <w:rsid w:val="00D0607C"/>
+    <w:rPr>
+      <w:rFonts w:asciiTheme="majorHAnsi" w:eastAsiaTheme="majorEastAsia" w:hAnsiTheme="majorHAnsi" w:cstheme="majorBidi"/>
+      <w:i/>
+      <w:iCs/>
+      <w:color w:val="404040" w:themeColor="text1" w:themeTint="BF"/>
+    </w:rPr>
+  </w:style>
+  <w:style w:type="character" w:customStyle="1" w:styleId="Heading8Char">
+    <w:name w:val="Heading 8 Char"/>
+    <w:basedOn w:val="DefaultParagraphFont"/>
+    <w:link w:val="Heading8"/>
+    <w:rsid w:val="00D0607C"/>
+    <w:rPr>
+      <w:rFonts w:asciiTheme="majorHAnsi" w:eastAsiaTheme="majorEastAsia" w:hAnsiTheme="majorHAnsi" w:cstheme="majorBidi"/>
+      <w:color w:val="404040" w:themeColor="text1" w:themeTint="BF"/>
+      <w:sz w:val="20"/>
+      <w:szCs w:val="20"/>
+    </w:rPr>
+  </w:style>
+  <w:style w:type="character" w:customStyle="1" w:styleId="Heading9Char">
+    <w:name w:val="Heading 9 Char"/>
+    <w:basedOn w:val="DefaultParagraphFont"/>
+    <w:link w:val="Heading9"/>
+    <w:rsid w:val="00D0607C"/>
+    <w:rPr>
+      <w:rFonts w:asciiTheme="majorHAnsi" w:eastAsiaTheme="majorEastAsia" w:hAnsiTheme="majorHAnsi" w:cstheme="majorBidi"/>
+      <w:i/>
+      <w:iCs/>
+      <w:color w:val="404040" w:themeColor="text1" w:themeTint="BF"/>
+      <w:sz w:val="20"/>
+      <w:szCs w:val="20"/>
+    </w:rPr>
   </w:style>
 </w:styles>
 </file>

</xml_diff>